<commit_message>
Project Vision: added more information about users and stakeholders, Requirements: added business context diagram, Still to be done: Project Vision: add assumptions, constraints, rename document, Requirements: review, rename document Both: get required signatures
</commit_message>
<xml_diff>
--- a/docs/Business Requirements/COMP3059-Project Vision Template.docx
+++ b/docs/Business Requirements/COMP3059-Project Vision Template.docx
@@ -194,7 +194,7 @@
                     <w:b/>
                     <w:bCs/>
                   </w:rPr>
-                  <w:t>Version 0.01</w:t>
+                  <w:t>Version 0.02</w:t>
                 </w:r>
               </w:p>
             </w:tc>
@@ -257,7 +257,12 @@
               <w:rFonts w:ascii="Arial" w:hAnsi="Arial" w:cs="Arial"/>
             </w:rPr>
             <w:sectPr>
-              <w:headerReference w:type="first" r:id="rId9"/>
+              <w:headerReference w:type="even" r:id="rId9"/>
+              <w:headerReference w:type="default" r:id="rId10"/>
+              <w:footerReference w:type="even" r:id="rId11"/>
+              <w:footerReference w:type="default" r:id="rId12"/>
+              <w:headerReference w:type="first" r:id="rId13"/>
+              <w:footerReference w:type="first" r:id="rId14"/>
               <w:pgSz w:w="12240" w:h="15840"/>
               <w:pgMar w:top="2661" w:right="1440" w:bottom="1440" w:left="1440" w:header="851" w:footer="708" w:gutter="0"/>
               <w:cols w:space="708"/>
@@ -407,10 +412,17 @@
           </w:tcPr>
           <w:p>
             <w:pPr>
-              <w:rPr>
-                <w:rFonts w:cs="Arial"/>
-              </w:rPr>
-            </w:pPr>
+              <w:jc w:val="center"/>
+              <w:rPr>
+                <w:rFonts w:cs="Arial"/>
+              </w:rPr>
+            </w:pPr>
+            <w:r>
+              <w:rPr>
+                <w:rFonts w:cs="Arial"/>
+              </w:rPr>
+              <w:t>0.2</w:t>
+            </w:r>
           </w:p>
         </w:tc>
         <w:tc>
@@ -423,6 +435,12 @@
                 <w:rFonts w:cs="Arial"/>
               </w:rPr>
             </w:pPr>
+            <w:r>
+              <w:rPr>
+                <w:rFonts w:cs="Arial"/>
+              </w:rPr>
+              <w:t>2017-10-04</w:t>
+            </w:r>
           </w:p>
         </w:tc>
         <w:tc>
@@ -435,6 +453,12 @@
                 <w:rFonts w:cs="Arial"/>
               </w:rPr>
             </w:pPr>
+            <w:r>
+              <w:rPr>
+                <w:rFonts w:cs="Arial"/>
+              </w:rPr>
+              <w:t>Nooran El-Sherif</w:t>
+            </w:r>
           </w:p>
         </w:tc>
         <w:tc>
@@ -459,6 +483,18 @@
                 <w:rFonts w:cs="Arial"/>
               </w:rPr>
             </w:pPr>
+            <w:r>
+              <w:rPr>
+                <w:rFonts w:cs="Arial"/>
+              </w:rPr>
+              <w:t>Added company name</w:t>
+            </w:r>
+            <w:r>
+              <w:rPr>
+                <w:rFonts w:cs="Arial"/>
+              </w:rPr>
+              <w:t>, Stakeholder name, User information</w:t>
+            </w:r>
           </w:p>
         </w:tc>
       </w:tr>
@@ -2947,7 +2983,25 @@
         <w:rPr>
           <w:rFonts w:ascii="Arial" w:hAnsi="Arial" w:cs="Arial"/>
         </w:rPr>
-        <w:t>&lt;Write an introduction of the Project Vision Document providing an overview of the entire document. &gt;</w:t>
+        <w:t>This docume</w:t>
+      </w:r>
+      <w:r>
+        <w:rPr>
+          <w:rFonts w:ascii="Arial" w:hAnsi="Arial" w:cs="Arial"/>
+        </w:rPr>
+        <w:t>nt identifies the scope of this project, the problem we are solving, and the stakeholder’s requirements for the system. Additionally, it defines the role of the stakehol</w:t>
+      </w:r>
+      <w:r>
+        <w:rPr>
+          <w:rFonts w:ascii="Arial" w:hAnsi="Arial" w:cs="Arial"/>
+        </w:rPr>
+        <w:t>ders and the users of</w:t>
+      </w:r>
+      <w:r>
+        <w:rPr>
+          <w:rFonts w:ascii="Arial" w:hAnsi="Arial" w:cs="Arial"/>
+        </w:rPr>
+        <w:t xml:space="preserve"> the system.</w:t>
       </w:r>
     </w:p>
     <w:p>
@@ -2977,21 +3031,31 @@
         <w:rPr>
           <w:rFonts w:ascii="Arial" w:hAnsi="Arial" w:cs="Arial"/>
         </w:rPr>
-        <w:t xml:space="preserve">The purpose of this document is to outline the requirements given by the stakeholder. It serves to define the needs of &lt;the Company&gt;. It will specify the features the application will have </w:t>
-      </w:r>
-      <w:proofErr w:type="gramStart"/>
+        <w:t>The purpose of this document is to outline the requirements given by the stakeholder. It serves to d</w:t>
+      </w:r>
       <w:r>
         <w:rPr>
           <w:rFonts w:ascii="Arial" w:hAnsi="Arial" w:cs="Arial"/>
         </w:rPr>
-        <w:t>in order to</w:t>
-      </w:r>
-      <w:proofErr w:type="gramEnd"/>
+        <w:t>efine the needs of Forno Cultura</w:t>
+      </w:r>
       <w:r>
         <w:rPr>
           <w:rFonts w:ascii="Arial" w:hAnsi="Arial" w:cs="Arial"/>
         </w:rPr>
-        <w:t xml:space="preserve"> fulfill the needs of &lt;the Company&gt;.</w:t>
+        <w:t>. It will specify the features the application will have in order to fu</w:t>
+      </w:r>
+      <w:r>
+        <w:rPr>
+          <w:rFonts w:ascii="Arial" w:hAnsi="Arial" w:cs="Arial"/>
+        </w:rPr>
+        <w:t>lfill the needs of Forno Cultura</w:t>
+      </w:r>
+      <w:r>
+        <w:rPr>
+          <w:rFonts w:ascii="Arial" w:hAnsi="Arial" w:cs="Arial"/>
+        </w:rPr>
+        <w:t>.</w:t>
       </w:r>
     </w:p>
     <w:p>
@@ -3022,7 +3086,7 @@
         <w:rPr>
           <w:rFonts w:ascii="Arial" w:hAnsi="Arial" w:cs="Arial"/>
         </w:rPr>
-        <w:t>&lt;A brief description of scope&gt;</w:t>
+        <w:t>The following are the assumptions that have been made in relation to scope of the project.</w:t>
       </w:r>
     </w:p>
     <w:p>
@@ -3052,13 +3116,47 @@
         <w:rPr>
           <w:rFonts w:ascii="Arial" w:hAnsi="Arial" w:cs="Arial"/>
         </w:rPr>
-        <w:t>&lt;Write&gt;</w:t>
+        <w:t>The following items are in scope for this version of the project:</w:t>
       </w:r>
       <w:r>
         <w:rPr>
           <w:rFonts w:ascii="Arial" w:hAnsi="Arial" w:cs="Arial"/>
         </w:rPr>
+        <w:br/>
+        <w:t>1. Order Functionality</w:t>
+      </w:r>
+      <w:r>
+        <w:rPr>
+          <w:rFonts w:ascii="Arial" w:hAnsi="Arial" w:cs="Arial"/>
+        </w:rPr>
+        <w:br/>
+        <w:t xml:space="preserve">2. </w:t>
+      </w:r>
+      <w:r>
+        <w:rPr>
+          <w:rFonts w:ascii="Arial" w:hAnsi="Arial" w:cs="Arial"/>
+        </w:rPr>
         <w:t xml:space="preserve"> </w:t>
+      </w:r>
+      <w:r>
+        <w:rPr>
+          <w:rFonts w:ascii="Arial" w:hAnsi="Arial" w:cs="Arial"/>
+        </w:rPr>
+        <w:t>Management Functionality</w:t>
+      </w:r>
+      <w:r>
+        <w:rPr>
+          <w:rFonts w:ascii="Arial" w:hAnsi="Arial" w:cs="Arial"/>
+        </w:rPr>
+        <w:br/>
+        <w:t>2.A. Analytics on orders and products</w:t>
+      </w:r>
+      <w:r>
+        <w:rPr>
+          <w:rFonts w:ascii="Arial" w:hAnsi="Arial" w:cs="Arial"/>
+        </w:rPr>
+        <w:br/>
+        <w:t>3. Production Functionality</w:t>
       </w:r>
     </w:p>
     <w:p>
@@ -3077,8 +3175,10 @@
       </w:r>
       <w:bookmarkEnd w:id="4"/>
     </w:p>
+    <w:p/>
     <w:p>
       <w:pPr>
+        <w:ind w:left="720"/>
         <w:rPr>
           <w:rFonts w:ascii="Arial" w:hAnsi="Arial" w:cs="Arial"/>
         </w:rPr>
@@ -3087,20 +3187,21 @@
         <w:rPr>
           <w:rFonts w:ascii="Arial" w:hAnsi="Arial" w:cs="Arial"/>
         </w:rPr>
-        <w:tab/>
-        <w:t xml:space="preserve">&lt; </w:t>
-      </w:r>
-      <w:r>
-        <w:rPr>
-          <w:rFonts w:ascii="Arial" w:eastAsia="Times New Roman" w:hAnsi="Arial" w:cs="Arial"/>
-        </w:rPr>
-        <w:t>Define the processes and system are not affected or influenced by this document</w:t>
+        <w:t>The following items are out of scope for this version of the project:</w:t>
       </w:r>
       <w:r>
         <w:rPr>
           <w:rFonts w:ascii="Arial" w:hAnsi="Arial" w:cs="Arial"/>
         </w:rPr>
-        <w:t xml:space="preserve"> &gt;</w:t>
+        <w:br/>
+        <w:t>1. Inventory management</w:t>
+      </w:r>
+      <w:r>
+        <w:rPr>
+          <w:rFonts w:ascii="Arial" w:hAnsi="Arial" w:cs="Arial"/>
+        </w:rPr>
+        <w:br/>
+        <w:t>2. Coordination with other bakery locations</w:t>
       </w:r>
     </w:p>
     <w:p>
@@ -3120,58 +3221,79 @@
       </w:r>
       <w:bookmarkEnd w:id="5"/>
     </w:p>
-    <w:p>
-      <w:pPr>
-        <w:rPr>
-          <w:rFonts w:ascii="Arial" w:hAnsi="Arial" w:cs="Arial"/>
-        </w:rPr>
-      </w:pPr>
-      <w:r>
-        <w:rPr>
-          <w:rFonts w:ascii="Arial" w:hAnsi="Arial" w:cs="Arial"/>
-        </w:rPr>
-        <w:t>&lt;</w:t>
-      </w:r>
-      <w:r>
-        <w:rPr>
-          <w:rFonts w:ascii="Arial" w:eastAsia="Times New Roman" w:hAnsi="Arial" w:cs="Arial"/>
-        </w:rPr>
-        <w:t xml:space="preserve">This subsection provides the definitions of all terms, acronyms, and abbreviations required to properly interpret the </w:t>
-      </w:r>
-      <w:r>
-        <w:rPr>
-          <w:rFonts w:ascii="Arial" w:hAnsi="Arial" w:cs="Arial"/>
-        </w:rPr>
-        <w:t xml:space="preserve">Project </w:t>
-      </w:r>
-      <w:r>
-        <w:rPr>
-          <w:rFonts w:ascii="Arial" w:eastAsia="Times New Roman" w:hAnsi="Arial" w:cs="Arial"/>
-          <w:bCs/>
-        </w:rPr>
-        <w:t>Vision</w:t>
-      </w:r>
-      <w:r>
-        <w:rPr>
-          <w:rFonts w:ascii="Arial" w:eastAsia="Times New Roman" w:hAnsi="Arial" w:cs="Arial"/>
-          <w:b/>
-          <w:bCs/>
-        </w:rPr>
-        <w:t xml:space="preserve"> </w:t>
-      </w:r>
-      <w:r>
-        <w:rPr>
-          <w:rFonts w:ascii="Arial" w:eastAsia="Times New Roman" w:hAnsi="Arial" w:cs="Arial"/>
-        </w:rPr>
-        <w:t>document. This information may be provided by reference to the project’s Glossary</w:t>
-      </w:r>
-      <w:r>
-        <w:rPr>
-          <w:rFonts w:ascii="Arial" w:hAnsi="Arial" w:cs="Arial"/>
-        </w:rPr>
-        <w:t>&gt;</w:t>
-      </w:r>
-    </w:p>
+    <w:tbl>
+      <w:tblPr>
+        <w:tblStyle w:val="TableGrid"/>
+        <w:tblW w:w="0" w:type="auto"/>
+        <w:tblLook w:val="04A0" w:firstRow="1" w:lastRow="0" w:firstColumn="1" w:lastColumn="0" w:noHBand="0" w:noVBand="1"/>
+      </w:tblPr>
+      <w:tblGrid>
+        <w:gridCol w:w="4788"/>
+        <w:gridCol w:w="4788"/>
+      </w:tblGrid>
+      <w:tr>
+        <w:trPr>
+          <w:cnfStyle w:val="100000000000" w:firstRow="1" w:lastRow="0" w:firstColumn="0" w:lastColumn="0" w:oddVBand="0" w:evenVBand="0" w:oddHBand="0" w:evenHBand="0" w:firstRowFirstColumn="0" w:firstRowLastColumn="0" w:lastRowFirstColumn="0" w:lastRowLastColumn="0"/>
+        </w:trPr>
+        <w:tc>
+          <w:tcPr>
+            <w:tcW w:w="4788" w:type="dxa"/>
+          </w:tcPr>
+          <w:p>
+            <w:r>
+              <w:t>Term</w:t>
+            </w:r>
+          </w:p>
+        </w:tc>
+        <w:tc>
+          <w:tcPr>
+            <w:tcW w:w="4788" w:type="dxa"/>
+          </w:tcPr>
+          <w:p>
+            <w:r>
+              <w:t>Definition</w:t>
+            </w:r>
+          </w:p>
+        </w:tc>
+      </w:tr>
+      <w:tr>
+        <w:tc>
+          <w:tcPr>
+            <w:tcW w:w="4788" w:type="dxa"/>
+          </w:tcPr>
+          <w:p>
+            <w:r>
+              <w:t>OOS</w:t>
+            </w:r>
+          </w:p>
+        </w:tc>
+        <w:tc>
+          <w:tcPr>
+            <w:tcW w:w="4788" w:type="dxa"/>
+          </w:tcPr>
+          <w:p>
+            <w:r>
+              <w:t>Out of Scope</w:t>
+            </w:r>
+          </w:p>
+        </w:tc>
+      </w:tr>
+      <w:tr>
+        <w:tc>
+          <w:tcPr>
+            <w:tcW w:w="4788" w:type="dxa"/>
+          </w:tcPr>
+          <w:p/>
+        </w:tc>
+        <w:tc>
+          <w:tcPr>
+            <w:tcW w:w="4788" w:type="dxa"/>
+          </w:tcPr>
+          <w:p/>
+        </w:tc>
+      </w:tr>
+    </w:tbl>
+    <w:p/>
     <w:p>
       <w:pPr>
         <w:pStyle w:val="Heading2"/>
@@ -3188,58 +3310,6 @@
         <w:t>References</w:t>
       </w:r>
       <w:bookmarkEnd w:id="6"/>
-    </w:p>
-    <w:p>
-      <w:pPr>
-        <w:rPr>
-          <w:rFonts w:ascii="Arial" w:hAnsi="Arial" w:cs="Arial"/>
-        </w:rPr>
-      </w:pPr>
-      <w:r>
-        <w:rPr>
-          <w:rFonts w:ascii="Arial" w:hAnsi="Arial" w:cs="Arial"/>
-        </w:rPr>
-        <w:t>&lt;</w:t>
-      </w:r>
-      <w:r>
-        <w:rPr>
-          <w:rFonts w:ascii="Arial" w:eastAsia="Times New Roman" w:hAnsi="Arial" w:cs="Arial"/>
-        </w:rPr>
-        <w:t xml:space="preserve">This subsection provides a complete list of all documents referenced elsewhere in the </w:t>
-      </w:r>
-      <w:r>
-        <w:rPr>
-          <w:rFonts w:ascii="Arial" w:hAnsi="Arial" w:cs="Arial"/>
-        </w:rPr>
-        <w:t xml:space="preserve">Project </w:t>
-      </w:r>
-      <w:r>
-        <w:rPr>
-          <w:rFonts w:ascii="Arial" w:eastAsia="Times New Roman" w:hAnsi="Arial" w:cs="Arial"/>
-          <w:bCs/>
-        </w:rPr>
-        <w:t>Vision</w:t>
-      </w:r>
-      <w:r>
-        <w:rPr>
-          <w:rFonts w:ascii="Arial" w:eastAsia="Times New Roman" w:hAnsi="Arial" w:cs="Arial"/>
-          <w:b/>
-          <w:bCs/>
-        </w:rPr>
-        <w:t xml:space="preserve">. </w:t>
-      </w:r>
-      <w:r>
-        <w:rPr>
-          <w:rFonts w:ascii="Arial" w:eastAsia="Times New Roman" w:hAnsi="Arial" w:cs="Arial"/>
-        </w:rPr>
-        <w:t>Identify each document by title, report number if applicable, date, and publishing organization. Specify the sources from which the references can be obtained. This information may be provided by reference to an appendix or to another document</w:t>
-      </w:r>
-      <w:r>
-        <w:rPr>
-          <w:rFonts w:ascii="Arial" w:hAnsi="Arial" w:cs="Arial"/>
-        </w:rPr>
-        <w:t>&gt;</w:t>
-      </w:r>
     </w:p>
     <w:tbl>
       <w:tblPr>
@@ -3472,35 +3542,25 @@
         <w:rPr>
           <w:rFonts w:ascii="Arial" w:hAnsi="Arial" w:cs="Arial"/>
         </w:rPr>
-        <w:t xml:space="preserve">Customers at &lt;bakery name&gt; place orders for many different goods. Many of the products have differing, multiple stages of development. </w:t>
-      </w:r>
-      <w:proofErr w:type="spellStart"/>
+        <w:t>Customers at Forno Cultura</w:t>
+      </w:r>
       <w:r>
         <w:rPr>
           <w:rFonts w:ascii="Arial" w:hAnsi="Arial" w:cs="Arial"/>
         </w:rPr>
-        <w:t>Breadmin</w:t>
-      </w:r>
-      <w:proofErr w:type="spellEnd"/>
+        <w:t xml:space="preserve"> place orders for many different goods. Many of the products have differing, multiple stages of development.</w:t>
+      </w:r>
       <w:r>
         <w:rPr>
           <w:rFonts w:ascii="Arial" w:hAnsi="Arial" w:cs="Arial"/>
         </w:rPr>
-        <w:t xml:space="preserve"> </w:t>
-      </w:r>
-      <w:proofErr w:type="gramStart"/>
+        <w:t xml:space="preserve"> Breadmin can offer the service of automated scheduling of production</w:t>
+      </w:r>
       <w:r>
         <w:rPr>
           <w:rFonts w:ascii="Arial" w:hAnsi="Arial" w:cs="Arial"/>
         </w:rPr>
-        <w:t>has the opportunity to</w:t>
-      </w:r>
-      <w:proofErr w:type="gramEnd"/>
-      <w:r>
-        <w:rPr>
-          <w:rFonts w:ascii="Arial" w:hAnsi="Arial" w:cs="Arial"/>
-        </w:rPr>
-        <w:t xml:space="preserve"> provide a service for &lt;bakery name&gt; and others, that don’t have an automated scheduler. </w:t>
+        <w:t xml:space="preserve">. </w:t>
       </w:r>
     </w:p>
     <w:p>
@@ -3608,7 +3668,7 @@
                 <w:rFonts w:cs="Arial"/>
                 <w:b w:val="0"/>
               </w:rPr>
-              <w:t>&lt;Describe the problem&gt;</w:t>
+              <w:t>Scheduling production times</w:t>
             </w:r>
           </w:p>
         </w:tc>
@@ -3655,7 +3715,7 @@
               <w:rPr>
                 <w:rFonts w:cs="Arial"/>
               </w:rPr>
-              <w:t>&lt;Who are the stakeholders affected by the problem&gt;</w:t>
+              <w:t>Bakery Management, Production Teams</w:t>
             </w:r>
           </w:p>
         </w:tc>
@@ -3702,7 +3762,13 @@
               <w:rPr>
                 <w:rFonts w:cs="Arial"/>
               </w:rPr>
-              <w:t>&lt;what is the impact of the problem&gt;</w:t>
+              <w:t xml:space="preserve">Less efficiency, </w:t>
+            </w:r>
+            <w:r>
+              <w:rPr>
+                <w:rFonts w:cs="Arial"/>
+              </w:rPr>
+              <w:t>more errors made, lost time</w:t>
             </w:r>
           </w:p>
         </w:tc>
@@ -3750,7 +3816,25 @@
               <w:rPr>
                 <w:rFonts w:cs="Arial"/>
               </w:rPr>
-              <w:t>&lt;list some key benefits of a successful solution&gt;</w:t>
+              <w:t>More efficient, with less room for</w:t>
+            </w:r>
+            <w:r>
+              <w:rPr>
+                <w:rFonts w:cs="Arial"/>
+              </w:rPr>
+              <w:t xml:space="preserve"> errors, allowing for more time</w:t>
+            </w:r>
+            <w:r>
+              <w:rPr>
+                <w:rFonts w:cs="Arial"/>
+              </w:rPr>
+              <w:br/>
+            </w:r>
+            <w:r>
+              <w:rPr>
+                <w:rFonts w:cs="Arial"/>
+              </w:rPr>
+              <w:t>for managers and team leaders to work on their tasks for the day.</w:t>
             </w:r>
           </w:p>
         </w:tc>
@@ -3834,35 +3918,25 @@
         <w:rPr>
           <w:rFonts w:ascii="Arial" w:hAnsi="Arial" w:cs="Arial"/>
         </w:rPr>
-        <w:t xml:space="preserve">The intent of the application is to remove the burden of scheduling from bakery management and production staff. </w:t>
-      </w:r>
-      <w:proofErr w:type="spellStart"/>
+        <w:t>The intent of the application is to remove the burden of scheduling from bakery management and production staff. Breadmin is an administrative tool that will handle the ordering and scheduling of production. Unlike the previous manual system of using paper “chits”, our product will have a verifiabl</w:t>
+      </w:r>
       <w:r>
         <w:rPr>
           <w:rFonts w:ascii="Arial" w:hAnsi="Arial" w:cs="Arial"/>
         </w:rPr>
-        <w:t>Breadmin</w:t>
-      </w:r>
-      <w:proofErr w:type="spellEnd"/>
+        <w:t xml:space="preserve">e log of changes to orders and </w:t>
+      </w:r>
       <w:r>
         <w:rPr>
           <w:rFonts w:ascii="Arial" w:hAnsi="Arial" w:cs="Arial"/>
         </w:rPr>
-        <w:t xml:space="preserve"> is an administrative tool that will handle the ordering and scheduling of production. Unlike the previous manual system of using paper “chits”, our product will have a verifiable log of changes to orders </w:t>
-      </w:r>
-      <w:proofErr w:type="gramStart"/>
+        <w:t>will provide analytics</w:t>
+      </w:r>
       <w:r>
         <w:rPr>
           <w:rFonts w:ascii="Arial" w:hAnsi="Arial" w:cs="Arial"/>
         </w:rPr>
-        <w:t>and  will</w:t>
-      </w:r>
-      <w:proofErr w:type="gramEnd"/>
-      <w:r>
-        <w:rPr>
-          <w:rFonts w:ascii="Arial" w:hAnsi="Arial" w:cs="Arial"/>
-        </w:rPr>
-        <w:t xml:space="preserve"> provide analytics on bakery orders and inventory.</w:t>
+        <w:t xml:space="preserve"> on bakery orders.</w:t>
       </w:r>
     </w:p>
     <w:tbl>
@@ -3917,6 +3991,13 @@
                 <w:b w:val="0"/>
               </w:rPr>
             </w:pPr>
+            <w:r>
+              <w:rPr>
+                <w:rFonts w:cs="Arial"/>
+                <w:b w:val="0"/>
+              </w:rPr>
+              <w:t>Bakery Management and Production Staff</w:t>
+            </w:r>
           </w:p>
         </w:tc>
       </w:tr>
@@ -3956,6 +4037,12 @@
                 <w:rFonts w:eastAsia="Times New Roman" w:cs="Arial"/>
               </w:rPr>
             </w:pPr>
+            <w:r>
+              <w:rPr>
+                <w:rFonts w:eastAsia="Times New Roman" w:cs="Arial"/>
+              </w:rPr>
+              <w:t>Spend time manually scheduling and planning production of baked goods</w:t>
+            </w:r>
           </w:p>
         </w:tc>
       </w:tr>
@@ -3981,16 +4068,8 @@
               <w:rPr>
                 <w:rFonts w:cs="Arial"/>
               </w:rPr>
-              <w:t xml:space="preserve">The </w:t>
-            </w:r>
-            <w:proofErr w:type="spellStart"/>
-            <w:r>
-              <w:rPr>
-                <w:rFonts w:cs="Arial"/>
-              </w:rPr>
               <w:t>Breadmin</w:t>
             </w:r>
-            <w:proofErr w:type="spellEnd"/>
           </w:p>
         </w:tc>
         <w:tc>
@@ -4006,6 +4085,48 @@
                 <w:rFonts w:eastAsia="Times New Roman" w:cs="Arial"/>
               </w:rPr>
             </w:pPr>
+            <w:r>
+              <w:rPr>
+                <w:rFonts w:eastAsia="Times New Roman" w:cs="Arial"/>
+              </w:rPr>
+              <w:t xml:space="preserve">Is a </w:t>
+            </w:r>
+            <w:r>
+              <w:rPr>
+                <w:rFonts w:eastAsia="Times New Roman" w:cs="Arial"/>
+              </w:rPr>
+              <w:t xml:space="preserve">production </w:t>
+            </w:r>
+            <w:r>
+              <w:rPr>
+                <w:rFonts w:eastAsia="Times New Roman" w:cs="Arial"/>
+              </w:rPr>
+              <w:t>sche</w:t>
+            </w:r>
+            <w:r>
+              <w:rPr>
+                <w:rFonts w:eastAsia="Times New Roman" w:cs="Arial"/>
+              </w:rPr>
+              <w:t>duling</w:t>
+            </w:r>
+            <w:r>
+              <w:rPr>
+                <w:rFonts w:eastAsia="Times New Roman" w:cs="Arial"/>
+              </w:rPr>
+              <w:t xml:space="preserve">, </w:t>
+            </w:r>
+            <w:r>
+              <w:rPr>
+                <w:rFonts w:eastAsia="Times New Roman" w:cs="Arial"/>
+              </w:rPr>
+              <w:t>order,</w:t>
+            </w:r>
+            <w:r>
+              <w:rPr>
+                <w:rFonts w:eastAsia="Times New Roman" w:cs="Arial"/>
+              </w:rPr>
+              <w:t xml:space="preserve"> and management system</w:t>
+            </w:r>
           </w:p>
         </w:tc>
       </w:tr>
@@ -4045,6 +4166,12 @@
                 <w:rFonts w:eastAsia="Times New Roman" w:cs="Arial"/>
               </w:rPr>
             </w:pPr>
+            <w:r>
+              <w:rPr>
+                <w:rFonts w:eastAsia="Times New Roman" w:cs="Arial"/>
+              </w:rPr>
+              <w:t>Reduce the amount of time needed for planning production times</w:t>
+            </w:r>
           </w:p>
         </w:tc>
       </w:tr>
@@ -4084,6 +4211,12 @@
                 <w:rFonts w:eastAsia="Times New Roman" w:cs="Arial"/>
               </w:rPr>
             </w:pPr>
+            <w:r>
+              <w:rPr>
+                <w:rFonts w:eastAsia="Times New Roman" w:cs="Arial"/>
+              </w:rPr>
+              <w:t>Manual entry of orders</w:t>
+            </w:r>
           </w:p>
         </w:tc>
       </w:tr>
@@ -4124,6 +4257,12 @@
                 <w:rFonts w:eastAsia="Times New Roman" w:cs="Arial"/>
               </w:rPr>
             </w:pPr>
+            <w:r>
+              <w:rPr>
+                <w:rFonts w:eastAsia="Times New Roman" w:cs="Arial"/>
+              </w:rPr>
+              <w:t>Will log changes to orders, provide analytics on bakery orders, and will reduce the number of errors.</w:t>
+            </w:r>
           </w:p>
         </w:tc>
       </w:tr>
@@ -4211,43 +4350,6 @@
         <w:t>Stakeholder and User Descriptions</w:t>
       </w:r>
       <w:bookmarkEnd w:id="11"/>
-    </w:p>
-    <w:p>
-      <w:pPr>
-        <w:rPr>
-          <w:rFonts w:ascii="Arial" w:hAnsi="Arial" w:cs="Arial"/>
-        </w:rPr>
-      </w:pPr>
-      <w:r>
-        <w:rPr>
-          <w:rFonts w:ascii="Arial" w:hAnsi="Arial" w:cs="Arial"/>
-        </w:rPr>
-        <w:t>&lt;</w:t>
-      </w:r>
-      <w:r>
-        <w:rPr>
-          <w:rFonts w:ascii="Arial" w:hAnsi="Arial" w:cs="Arial"/>
-        </w:rPr>
-        <w:t xml:space="preserve"> </w:t>
-      </w:r>
-      <w:r>
-        <w:rPr>
-          <w:rFonts w:ascii="Arial" w:eastAsia="Times New Roman" w:hAnsi="Arial" w:cs="Arial"/>
-        </w:rPr>
-        <w:t xml:space="preserve">This section provides a profile of the stakeholders and users involved in the project, and the key problems that they perceive to be addressed by the proposed solution. It does not describe their specific requests or requirements as these are captured in a separate stakeholder requests artifact. Instead, it provides the background and justification for </w:t>
-      </w:r>
-      <w:r>
-        <w:rPr>
-          <w:rFonts w:ascii="Arial" w:hAnsi="Arial" w:cs="Arial"/>
-        </w:rPr>
-        <w:t>why the requirements are needed</w:t>
-      </w:r>
-      <w:r>
-        <w:rPr>
-          <w:rFonts w:ascii="Arial" w:hAnsi="Arial" w:cs="Arial"/>
-        </w:rPr>
-        <w:t>&gt;</w:t>
-      </w:r>
     </w:p>
     <w:p>
       <w:pPr>
@@ -4362,14 +4464,14 @@
               <w:rPr>
                 <w:rFonts w:cs="Arial"/>
               </w:rPr>
-              <w:t>Jan &lt;Last name&gt;</w:t>
+              <w:t>Jan Streekstra</w:t>
             </w:r>
             <w:r>
               <w:rPr>
                 <w:rFonts w:cs="Arial"/>
               </w:rPr>
               <w:br/>
-              <w:t>&lt;Job Title?&gt;</w:t>
+              <w:t>Lead Baker at Forno Cultura</w:t>
             </w:r>
           </w:p>
         </w:tc>
@@ -4398,14 +4500,40 @@
           <w:p>
             <w:pPr>
               <w:rPr>
-                <w:rFonts w:cs="Arial"/>
-              </w:rPr>
-            </w:pPr>
-            <w:r>
-              <w:rPr>
                 <w:rFonts w:eastAsia="Times New Roman" w:cs="Arial"/>
               </w:rPr>
+            </w:pPr>
+            <w:r>
+              <w:rPr>
+                <w:rFonts w:eastAsia="Times New Roman" w:cs="Arial"/>
+              </w:rPr>
               <w:t>Will provide feedback on prototypes developed throughout the lifecycle of this application.</w:t>
+            </w:r>
+          </w:p>
+          <w:p>
+            <w:pPr>
+              <w:rPr>
+                <w:rFonts w:eastAsia="Times New Roman" w:cs="Arial"/>
+              </w:rPr>
+            </w:pPr>
+            <w:r>
+              <w:rPr>
+                <w:rFonts w:eastAsia="Times New Roman" w:cs="Arial"/>
+              </w:rPr>
+              <w:t>Will provide business requirements and use cases.</w:t>
+            </w:r>
+          </w:p>
+          <w:p>
+            <w:pPr>
+              <w:rPr>
+                <w:rFonts w:cs="Arial"/>
+              </w:rPr>
+            </w:pPr>
+            <w:r>
+              <w:rPr>
+                <w:rFonts w:eastAsia="Times New Roman" w:cs="Arial"/>
+              </w:rPr>
+              <w:t>Will provide equipment and recipe information that will be used in creating the classes for the system.</w:t>
             </w:r>
           </w:p>
         </w:tc>
@@ -4561,31 +4689,6 @@
         <w:t>User Summary</w:t>
       </w:r>
       <w:bookmarkEnd w:id="13"/>
-    </w:p>
-    <w:p>
-      <w:pPr>
-        <w:rPr>
-          <w:rFonts w:ascii="Arial" w:hAnsi="Arial" w:cs="Arial"/>
-        </w:rPr>
-      </w:pPr>
-      <w:r>
-        <w:rPr>
-          <w:rFonts w:ascii="Arial" w:hAnsi="Arial" w:cs="Arial"/>
-        </w:rPr>
-        <w:t>&lt; Present a summary list of all identified users</w:t>
-      </w:r>
-      <w:r>
-        <w:rPr>
-          <w:rFonts w:ascii="Arial" w:hAnsi="Arial" w:cs="Arial"/>
-        </w:rPr>
-        <w:t xml:space="preserve"> of the system</w:t>
-      </w:r>
-      <w:r>
-        <w:rPr>
-          <w:rFonts w:ascii="Arial" w:hAnsi="Arial" w:cs="Arial"/>
-        </w:rPr>
-        <w:t xml:space="preserve"> &gt;</w:t>
-      </w:r>
     </w:p>
     <w:tbl>
       <w:tblPr>
@@ -4696,16 +4799,26 @@
               <w:rPr>
                 <w:rFonts w:eastAsia="Times New Roman" w:cs="Arial"/>
               </w:rPr>
-              <w:t xml:space="preserve">[Name the </w:t>
-            </w:r>
-            <w:proofErr w:type="gramStart"/>
-            <w:r>
+              <w:t>[Reception]</w:t>
+            </w:r>
+          </w:p>
+        </w:tc>
+        <w:tc>
+          <w:tcPr>
+            <w:tcW w:w="2394" w:type="dxa"/>
+          </w:tcPr>
+          <w:p>
+            <w:pPr>
               <w:rPr>
                 <w:rFonts w:eastAsia="Times New Roman" w:cs="Arial"/>
               </w:rPr>
-              <w:t>user ]</w:t>
-            </w:r>
-            <w:proofErr w:type="gramEnd"/>
+            </w:pPr>
+            <w:r>
+              <w:rPr>
+                <w:rFonts w:eastAsia="Times New Roman" w:cs="Arial"/>
+              </w:rPr>
+              <w:t>Will input orders to the system</w:t>
+            </w:r>
           </w:p>
         </w:tc>
         <w:tc>
@@ -4722,7 +4835,7 @@
               <w:rPr>
                 <w:rFonts w:eastAsia="Times New Roman" w:cs="Arial"/>
               </w:rPr>
-              <w:t>[Briefly describe what they represent with respect to the system.]</w:t>
+              <w:t>None.</w:t>
             </w:r>
           </w:p>
         </w:tc>
@@ -4740,51 +4853,7 @@
               <w:rPr>
                 <w:rFonts w:eastAsia="Times New Roman" w:cs="Arial"/>
               </w:rPr>
-              <w:t>Provides feedback on prototypes for the system.</w:t>
-            </w:r>
-          </w:p>
-          <w:p>
-            <w:pPr>
-              <w:rPr>
-                <w:rFonts w:eastAsia="Times New Roman" w:cs="Arial"/>
-              </w:rPr>
-            </w:pPr>
-            <w:r>
-              <w:rPr>
-                <w:rFonts w:eastAsia="Times New Roman" w:cs="Arial"/>
-              </w:rPr>
-              <w:t>Provides business requirements and use cases.</w:t>
-            </w:r>
-          </w:p>
-          <w:p>
-            <w:pPr>
-              <w:rPr>
-                <w:rFonts w:eastAsia="Times New Roman" w:cs="Arial"/>
-              </w:rPr>
-            </w:pPr>
-            <w:r>
-              <w:rPr>
-                <w:rFonts w:eastAsia="Times New Roman" w:cs="Arial"/>
-              </w:rPr>
-              <w:t>Provides equipment and recipe information that will be used in creating classes for the system.</w:t>
-            </w:r>
-          </w:p>
-        </w:tc>
-        <w:tc>
-          <w:tcPr>
-            <w:tcW w:w="2394" w:type="dxa"/>
-          </w:tcPr>
-          <w:p>
-            <w:pPr>
-              <w:rPr>
-                <w:rFonts w:eastAsia="Times New Roman" w:cs="Arial"/>
-              </w:rPr>
-            </w:pPr>
-            <w:r>
-              <w:rPr>
-                <w:rFonts w:eastAsia="Times New Roman" w:cs="Arial"/>
-              </w:rPr>
-              <w:t>Jan &lt;last name&gt;</w:t>
+              <w:t>Jan Streekstra</w:t>
             </w:r>
           </w:p>
         </w:tc>
@@ -4803,6 +4872,12 @@
                 <w:rFonts w:cs="Arial"/>
               </w:rPr>
             </w:pPr>
+            <w:r>
+              <w:rPr>
+                <w:rFonts w:cs="Arial"/>
+              </w:rPr>
+              <w:t>[Manager]</w:t>
+            </w:r>
           </w:p>
         </w:tc>
         <w:tc>
@@ -4815,6 +4890,18 @@
                 <w:rFonts w:cs="Arial"/>
               </w:rPr>
             </w:pPr>
+            <w:r>
+              <w:rPr>
+                <w:rFonts w:cs="Arial"/>
+              </w:rPr>
+              <w:t xml:space="preserve">Will make changes to orders, access analytics, </w:t>
+            </w:r>
+            <w:r>
+              <w:rPr>
+                <w:rFonts w:cs="Arial"/>
+              </w:rPr>
+              <w:t>print production schedules</w:t>
+            </w:r>
           </w:p>
         </w:tc>
         <w:tc>
@@ -4827,6 +4914,38 @@
                 <w:rFonts w:cs="Arial"/>
               </w:rPr>
             </w:pPr>
+            <w:r>
+              <w:rPr>
+                <w:rFonts w:cs="Arial"/>
+              </w:rPr>
+              <w:t>Feedback on prototypes</w:t>
+            </w:r>
+          </w:p>
+          <w:p>
+            <w:pPr>
+              <w:rPr>
+                <w:rFonts w:cs="Arial"/>
+              </w:rPr>
+            </w:pPr>
+            <w:r>
+              <w:rPr>
+                <w:rFonts w:cs="Arial"/>
+              </w:rPr>
+              <w:t>Provide requirements and use cases</w:t>
+            </w:r>
+          </w:p>
+          <w:p>
+            <w:pPr>
+              <w:rPr>
+                <w:rFonts w:cs="Arial"/>
+              </w:rPr>
+            </w:pPr>
+            <w:r>
+              <w:rPr>
+                <w:rFonts w:cs="Arial"/>
+              </w:rPr>
+              <w:t>Provide equipment and recipe information</w:t>
+            </w:r>
           </w:p>
         </w:tc>
         <w:tc>
@@ -4839,60 +4958,12 @@
                 <w:rFonts w:cs="Arial"/>
               </w:rPr>
             </w:pPr>
-          </w:p>
-        </w:tc>
-      </w:tr>
-      <w:tr>
-        <w:trPr>
-          <w:cantSplit/>
-        </w:trPr>
-        <w:tc>
-          <w:tcPr>
-            <w:tcW w:w="2394" w:type="dxa"/>
-          </w:tcPr>
-          <w:p>
-            <w:pPr>
-              <w:rPr>
-                <w:rFonts w:cs="Arial"/>
-              </w:rPr>
-            </w:pPr>
-          </w:p>
-        </w:tc>
-        <w:tc>
-          <w:tcPr>
-            <w:tcW w:w="2394" w:type="dxa"/>
-          </w:tcPr>
-          <w:p>
-            <w:pPr>
-              <w:rPr>
-                <w:rFonts w:cs="Arial"/>
-              </w:rPr>
-            </w:pPr>
-          </w:p>
-        </w:tc>
-        <w:tc>
-          <w:tcPr>
-            <w:tcW w:w="2394" w:type="dxa"/>
-          </w:tcPr>
-          <w:p>
-            <w:pPr>
-              <w:rPr>
-                <w:rFonts w:cs="Arial"/>
-              </w:rPr>
-            </w:pPr>
-          </w:p>
-        </w:tc>
-        <w:tc>
-          <w:tcPr>
-            <w:tcW w:w="2394" w:type="dxa"/>
-          </w:tcPr>
-          <w:p>
-            <w:pPr>
-              <w:keepNext/>
-              <w:rPr>
-                <w:rFonts w:cs="Arial"/>
-              </w:rPr>
-            </w:pPr>
+            <w:r>
+              <w:rPr>
+                <w:rFonts w:cs="Arial"/>
+              </w:rPr>
+              <w:t>Jan Streekstra</w:t>
+            </w:r>
           </w:p>
         </w:tc>
       </w:tr>
@@ -4978,19 +5049,6 @@
         <w:t>Stakeholder Requirements</w:t>
       </w:r>
       <w:bookmarkEnd w:id="14"/>
-    </w:p>
-    <w:p>
-      <w:pPr>
-        <w:rPr>
-          <w:rFonts w:ascii="Arial" w:hAnsi="Arial" w:cs="Arial"/>
-        </w:rPr>
-      </w:pPr>
-      <w:r>
-        <w:rPr>
-          <w:rFonts w:ascii="Arial" w:hAnsi="Arial" w:cs="Arial"/>
-        </w:rPr>
-        <w:t>&lt; Categorize and list the requirements from the perspective of the business stakeholder and potential system users &gt;</w:t>
-      </w:r>
     </w:p>
     <w:tbl>
       <w:tblPr>
@@ -5138,6 +5196,12 @@
               </w:rPr>
               <w:t>Jan</w:t>
             </w:r>
+            <w:r>
+              <w:rPr>
+                <w:rFonts w:cs="Arial"/>
+              </w:rPr>
+              <w:t xml:space="preserve"> Streekstra</w:t>
+            </w:r>
           </w:p>
         </w:tc>
       </w:tr>
@@ -5214,6 +5278,12 @@
                 <w:rFonts w:cs="Arial"/>
               </w:rPr>
               <w:t>Jan</w:t>
+            </w:r>
+            <w:r>
+              <w:rPr>
+                <w:rFonts w:cs="Arial"/>
+              </w:rPr>
+              <w:t xml:space="preserve"> Streekstra</w:t>
             </w:r>
           </w:p>
         </w:tc>
@@ -5308,6 +5378,12 @@
               </w:rPr>
               <w:t>Jan</w:t>
             </w:r>
+            <w:r>
+              <w:rPr>
+                <w:rFonts w:cs="Arial"/>
+              </w:rPr>
+              <w:t xml:space="preserve"> Streekstra</w:t>
+            </w:r>
           </w:p>
           <w:p>
             <w:pPr>
@@ -5417,6 +5493,12 @@
                 <w:rFonts w:cs="Arial"/>
               </w:rPr>
               <w:t>Jan</w:t>
+            </w:r>
+            <w:r>
+              <w:rPr>
+                <w:rFonts w:cs="Arial"/>
+              </w:rPr>
+              <w:t xml:space="preserve"> Streekstra</w:t>
             </w:r>
           </w:p>
         </w:tc>
@@ -5851,8 +5933,6 @@
               </w:rPr>
               <w:t>0</w:t>
             </w:r>
-            <w:bookmarkStart w:id="16" w:name="_GoBack"/>
-            <w:bookmarkEnd w:id="16"/>
             <w:r>
               <w:rPr>
                 <w:rFonts w:cs="Arial"/>
@@ -5870,7 +5950,7 @@
           <w:rFonts w:cs="Arial"/>
         </w:rPr>
       </w:pPr>
-      <w:bookmarkStart w:id="17" w:name="_Toc328745014"/>
+      <w:bookmarkStart w:id="16" w:name="_Toc328745014"/>
       <w:r>
         <w:rPr>
           <w:rFonts w:cs="Arial"/>
@@ -5928,6 +6008,48 @@
           <w:rFonts w:cs="Arial"/>
         </w:rPr>
         <w:t>Assumptions</w:t>
+      </w:r>
+      <w:bookmarkEnd w:id="16"/>
+    </w:p>
+    <w:p>
+      <w:pPr>
+        <w:rPr>
+          <w:rFonts w:ascii="Arial" w:hAnsi="Arial" w:cs="Arial"/>
+        </w:rPr>
+      </w:pPr>
+      <w:r>
+        <w:rPr>
+          <w:rFonts w:ascii="Arial" w:hAnsi="Arial" w:cs="Arial"/>
+        </w:rPr>
+        <w:t>&lt;</w:t>
+      </w:r>
+      <w:r>
+        <w:rPr>
+          <w:rFonts w:ascii="Arial" w:eastAsia="Times New Roman" w:hAnsi="Arial" w:cs="Arial"/>
+        </w:rPr>
+        <w:t>List all assumptions made about any of the content provided in this document. Assumptions should be applicable to the scope, desired solution, requirements, business process, and stakeholders</w:t>
+      </w:r>
+      <w:r>
+        <w:rPr>
+          <w:rFonts w:ascii="Arial" w:hAnsi="Arial" w:cs="Arial"/>
+        </w:rPr>
+        <w:t xml:space="preserve"> &gt;</w:t>
+      </w:r>
+    </w:p>
+    <w:p>
+      <w:pPr>
+        <w:pStyle w:val="Heading1"/>
+        <w:spacing w:after="240"/>
+        <w:rPr>
+          <w:rFonts w:cs="Arial"/>
+        </w:rPr>
+      </w:pPr>
+      <w:bookmarkStart w:id="17" w:name="_Toc328745015"/>
+      <w:r>
+        <w:rPr>
+          <w:rFonts w:cs="Arial"/>
+        </w:rPr>
+        <w:t>Constraints</w:t>
       </w:r>
       <w:bookmarkEnd w:id="17"/>
     </w:p>
@@ -5941,54 +6063,12 @@
         <w:rPr>
           <w:rFonts w:ascii="Arial" w:hAnsi="Arial" w:cs="Arial"/>
         </w:rPr>
-        <w:t>&lt;</w:t>
-      </w:r>
-      <w:r>
-        <w:rPr>
-          <w:rFonts w:ascii="Arial" w:eastAsia="Times New Roman" w:hAnsi="Arial" w:cs="Arial"/>
-        </w:rPr>
-        <w:t>List all assumptions made about any of the content provided in this document. Assumptions should be applicable to the scope, desired solution, requirements, business process, and stakeholders</w:t>
-      </w:r>
-      <w:r>
-        <w:rPr>
-          <w:rFonts w:ascii="Arial" w:hAnsi="Arial" w:cs="Arial"/>
-        </w:rPr>
-        <w:t xml:space="preserve"> &gt;</w:t>
-      </w:r>
-    </w:p>
-    <w:p>
-      <w:pPr>
-        <w:pStyle w:val="Heading1"/>
-        <w:spacing w:after="240"/>
-        <w:rPr>
-          <w:rFonts w:cs="Arial"/>
-        </w:rPr>
-      </w:pPr>
-      <w:bookmarkStart w:id="18" w:name="_Toc328745015"/>
-      <w:r>
-        <w:rPr>
-          <w:rFonts w:cs="Arial"/>
-        </w:rPr>
-        <w:t>Constraints</w:t>
-      </w:r>
-      <w:bookmarkEnd w:id="18"/>
-    </w:p>
-    <w:p>
-      <w:pPr>
-        <w:rPr>
-          <w:rFonts w:ascii="Arial" w:hAnsi="Arial" w:cs="Arial"/>
-        </w:rPr>
-      </w:pPr>
-      <w:r>
-        <w:rPr>
-          <w:rFonts w:ascii="Arial" w:hAnsi="Arial" w:cs="Arial"/>
-        </w:rPr>
         <w:t>There must be a way to access the information in the system offline.</w:t>
       </w:r>
     </w:p>
     <w:sectPr>
-      <w:headerReference w:type="default" r:id="rId10"/>
-      <w:footerReference w:type="default" r:id="rId11"/>
+      <w:headerReference w:type="default" r:id="rId15"/>
+      <w:footerReference w:type="default" r:id="rId16"/>
       <w:pgSz w:w="12240" w:h="15840"/>
       <w:pgMar w:top="1440" w:right="1440" w:bottom="1440" w:left="1440" w:header="708" w:footer="708" w:gutter="0"/>
       <w:cols w:space="708"/>
@@ -6024,6 +6104,36 @@
 </file>
 
 <file path=word/footer1.xml><?xml version="1.0" encoding="utf-8"?>
+<w:ftr xmlns:wpc="http://schemas.microsoft.com/office/word/2010/wordprocessingCanvas" xmlns:cx="http://schemas.microsoft.com/office/drawing/2014/chartex" xmlns:cx1="http://schemas.microsoft.com/office/drawing/2015/9/8/chartex" xmlns:cx2="http://schemas.microsoft.com/office/drawing/2015/10/21/chartex" xmlns:cx3="http://schemas.microsoft.com/office/drawing/2016/5/9/chartex" xmlns:cx4="http://schemas.microsoft.com/office/drawing/2016/5/10/chartex" xmlns:cx5="http://schemas.microsoft.com/office/drawing/2016/5/11/chartex" xmlns:cx6="http://schemas.microsoft.com/office/drawing/2016/5/12/chartex" xmlns:cx7="http://schemas.microsoft.com/office/drawing/2016/5/13/chartex" xmlns:cx8="http://schemas.microsoft.com/office/drawing/2016/5/14/chartex" xmlns:mc="http://schemas.openxmlformats.org/markup-compatibility/2006" xmlns:aink="http://schemas.microsoft.com/office/drawing/2016/ink" xmlns:am3d="http://schemas.microsoft.com/office/drawing/2017/model3d" xmlns:o="urn:schemas-microsoft-com:office:office" xmlns:r="http://schemas.openxmlformats.org/officeDocument/2006/relationships" xmlns:m="http://schemas.openxmlformats.org/officeDocument/2006/math" xmlns:v="urn:schemas-microsoft-com:vml" xmlns:wp14="http://schemas.microsoft.com/office/word/2010/wordprocessingDrawing" xmlns:wp="http://schemas.openxmlformats.org/drawingml/2006/wordprocessingDrawing" xmlns:w10="urn:schemas-microsoft-com:office:word" xmlns:w="http://schemas.openxmlformats.org/wordprocessingml/2006/main" xmlns:w14="http://schemas.microsoft.com/office/word/2010/wordml" xmlns:w15="http://schemas.microsoft.com/office/word/2012/wordml" xmlns:w16cid="http://schemas.microsoft.com/office/word/2016/wordml/cid" xmlns:w16se="http://schemas.microsoft.com/office/word/2015/wordml/symex" xmlns:wpg="http://schemas.microsoft.com/office/word/2010/wordprocessingGroup" xmlns:wpi="http://schemas.microsoft.com/office/word/2010/wordprocessingInk" xmlns:wne="http://schemas.microsoft.com/office/word/2006/wordml" xmlns:wps="http://schemas.microsoft.com/office/word/2010/wordprocessingShape" mc:Ignorable="w14 w15 w16se w16cid wp14">
+  <w:p>
+    <w:pPr>
+      <w:pStyle w:val="Footer"/>
+    </w:pPr>
+  </w:p>
+</w:ftr>
+</file>
+
+<file path=word/footer2.xml><?xml version="1.0" encoding="utf-8"?>
+<w:ftr xmlns:wpc="http://schemas.microsoft.com/office/word/2010/wordprocessingCanvas" xmlns:cx="http://schemas.microsoft.com/office/drawing/2014/chartex" xmlns:cx1="http://schemas.microsoft.com/office/drawing/2015/9/8/chartex" xmlns:cx2="http://schemas.microsoft.com/office/drawing/2015/10/21/chartex" xmlns:cx3="http://schemas.microsoft.com/office/drawing/2016/5/9/chartex" xmlns:cx4="http://schemas.microsoft.com/office/drawing/2016/5/10/chartex" xmlns:cx5="http://schemas.microsoft.com/office/drawing/2016/5/11/chartex" xmlns:cx6="http://schemas.microsoft.com/office/drawing/2016/5/12/chartex" xmlns:cx7="http://schemas.microsoft.com/office/drawing/2016/5/13/chartex" xmlns:cx8="http://schemas.microsoft.com/office/drawing/2016/5/14/chartex" xmlns:mc="http://schemas.openxmlformats.org/markup-compatibility/2006" xmlns:aink="http://schemas.microsoft.com/office/drawing/2016/ink" xmlns:am3d="http://schemas.microsoft.com/office/drawing/2017/model3d" xmlns:o="urn:schemas-microsoft-com:office:office" xmlns:r="http://schemas.openxmlformats.org/officeDocument/2006/relationships" xmlns:m="http://schemas.openxmlformats.org/officeDocument/2006/math" xmlns:v="urn:schemas-microsoft-com:vml" xmlns:wp14="http://schemas.microsoft.com/office/word/2010/wordprocessingDrawing" xmlns:wp="http://schemas.openxmlformats.org/drawingml/2006/wordprocessingDrawing" xmlns:w10="urn:schemas-microsoft-com:office:word" xmlns:w="http://schemas.openxmlformats.org/wordprocessingml/2006/main" xmlns:w14="http://schemas.microsoft.com/office/word/2010/wordml" xmlns:w15="http://schemas.microsoft.com/office/word/2012/wordml" xmlns:w16cid="http://schemas.microsoft.com/office/word/2016/wordml/cid" xmlns:w16se="http://schemas.microsoft.com/office/word/2015/wordml/symex" xmlns:wpg="http://schemas.microsoft.com/office/word/2010/wordprocessingGroup" xmlns:wpi="http://schemas.microsoft.com/office/word/2010/wordprocessingInk" xmlns:wne="http://schemas.microsoft.com/office/word/2006/wordml" xmlns:wps="http://schemas.microsoft.com/office/word/2010/wordprocessingShape" mc:Ignorable="w14 w15 w16se w16cid wp14">
+  <w:p>
+    <w:pPr>
+      <w:pStyle w:val="Footer"/>
+    </w:pPr>
+  </w:p>
+</w:ftr>
+</file>
+
+<file path=word/footer3.xml><?xml version="1.0" encoding="utf-8"?>
+<w:ftr xmlns:wpc="http://schemas.microsoft.com/office/word/2010/wordprocessingCanvas" xmlns:cx="http://schemas.microsoft.com/office/drawing/2014/chartex" xmlns:cx1="http://schemas.microsoft.com/office/drawing/2015/9/8/chartex" xmlns:cx2="http://schemas.microsoft.com/office/drawing/2015/10/21/chartex" xmlns:cx3="http://schemas.microsoft.com/office/drawing/2016/5/9/chartex" xmlns:cx4="http://schemas.microsoft.com/office/drawing/2016/5/10/chartex" xmlns:cx5="http://schemas.microsoft.com/office/drawing/2016/5/11/chartex" xmlns:cx6="http://schemas.microsoft.com/office/drawing/2016/5/12/chartex" xmlns:cx7="http://schemas.microsoft.com/office/drawing/2016/5/13/chartex" xmlns:cx8="http://schemas.microsoft.com/office/drawing/2016/5/14/chartex" xmlns:mc="http://schemas.openxmlformats.org/markup-compatibility/2006" xmlns:aink="http://schemas.microsoft.com/office/drawing/2016/ink" xmlns:am3d="http://schemas.microsoft.com/office/drawing/2017/model3d" xmlns:o="urn:schemas-microsoft-com:office:office" xmlns:r="http://schemas.openxmlformats.org/officeDocument/2006/relationships" xmlns:m="http://schemas.openxmlformats.org/officeDocument/2006/math" xmlns:v="urn:schemas-microsoft-com:vml" xmlns:wp14="http://schemas.microsoft.com/office/word/2010/wordprocessingDrawing" xmlns:wp="http://schemas.openxmlformats.org/drawingml/2006/wordprocessingDrawing" xmlns:w10="urn:schemas-microsoft-com:office:word" xmlns:w="http://schemas.openxmlformats.org/wordprocessingml/2006/main" xmlns:w14="http://schemas.microsoft.com/office/word/2010/wordml" xmlns:w15="http://schemas.microsoft.com/office/word/2012/wordml" xmlns:w16cid="http://schemas.microsoft.com/office/word/2016/wordml/cid" xmlns:w16se="http://schemas.microsoft.com/office/word/2015/wordml/symex" xmlns:wpg="http://schemas.microsoft.com/office/word/2010/wordprocessingGroup" xmlns:wpi="http://schemas.microsoft.com/office/word/2010/wordprocessingInk" xmlns:wne="http://schemas.microsoft.com/office/word/2006/wordml" xmlns:wps="http://schemas.microsoft.com/office/word/2010/wordprocessingShape" mc:Ignorable="w14 w15 w16se w16cid wp14">
+  <w:p>
+    <w:pPr>
+      <w:pStyle w:val="Footer"/>
+    </w:pPr>
+  </w:p>
+</w:ftr>
+</file>
+
+<file path=word/footer4.xml><?xml version="1.0" encoding="utf-8"?>
 <w:ftr xmlns:wpc="http://schemas.microsoft.com/office/word/2010/wordprocessingCanvas" xmlns:cx="http://schemas.microsoft.com/office/drawing/2014/chartex" xmlns:cx1="http://schemas.microsoft.com/office/drawing/2015/9/8/chartex" xmlns:cx2="http://schemas.microsoft.com/office/drawing/2015/10/21/chartex" xmlns:cx3="http://schemas.microsoft.com/office/drawing/2016/5/9/chartex" xmlns:cx4="http://schemas.microsoft.com/office/drawing/2016/5/10/chartex" xmlns:cx5="http://schemas.microsoft.com/office/drawing/2016/5/11/chartex" xmlns:cx6="http://schemas.microsoft.com/office/drawing/2016/5/12/chartex" xmlns:cx7="http://schemas.microsoft.com/office/drawing/2016/5/13/chartex" xmlns:cx8="http://schemas.microsoft.com/office/drawing/2016/5/14/chartex" xmlns:mc="http://schemas.openxmlformats.org/markup-compatibility/2006" xmlns:aink="http://schemas.microsoft.com/office/drawing/2016/ink" xmlns:am3d="http://schemas.microsoft.com/office/drawing/2017/model3d" xmlns:o="urn:schemas-microsoft-com:office:office" xmlns:r="http://schemas.openxmlformats.org/officeDocument/2006/relationships" xmlns:m="http://schemas.openxmlformats.org/officeDocument/2006/math" xmlns:v="urn:schemas-microsoft-com:vml" xmlns:wp14="http://schemas.microsoft.com/office/word/2010/wordprocessingDrawing" xmlns:wp="http://schemas.openxmlformats.org/drawingml/2006/wordprocessingDrawing" xmlns:w10="urn:schemas-microsoft-com:office:word" xmlns:w="http://schemas.openxmlformats.org/wordprocessingml/2006/main" xmlns:w14="http://schemas.microsoft.com/office/word/2010/wordml" xmlns:w15="http://schemas.microsoft.com/office/word/2012/wordml" xmlns:w16cid="http://schemas.microsoft.com/office/word/2016/wordml/cid" xmlns:w16se="http://schemas.microsoft.com/office/word/2015/wordml/symex" xmlns:wpg="http://schemas.microsoft.com/office/word/2010/wordprocessingGroup" xmlns:wpi="http://schemas.microsoft.com/office/word/2010/wordprocessingInk" xmlns:wne="http://schemas.microsoft.com/office/word/2006/wordml" xmlns:wps="http://schemas.microsoft.com/office/word/2010/wordprocessingShape" mc:Ignorable="w14 w15 w16se w16cid wp14">
   <w:p>
     <w:pPr>
@@ -6066,7 +6176,7 @@
         <w:b/>
         <w:noProof/>
       </w:rPr>
-      <w:t>6</w:t>
+      <w:t>2</w:t>
     </w:r>
     <w:r>
       <w:rPr>
@@ -6152,6 +6262,26 @@
 
 <file path=word/header1.xml><?xml version="1.0" encoding="utf-8"?>
 <w:hdr xmlns:wpc="http://schemas.microsoft.com/office/word/2010/wordprocessingCanvas" xmlns:cx="http://schemas.microsoft.com/office/drawing/2014/chartex" xmlns:cx1="http://schemas.microsoft.com/office/drawing/2015/9/8/chartex" xmlns:cx2="http://schemas.microsoft.com/office/drawing/2015/10/21/chartex" xmlns:cx3="http://schemas.microsoft.com/office/drawing/2016/5/9/chartex" xmlns:cx4="http://schemas.microsoft.com/office/drawing/2016/5/10/chartex" xmlns:cx5="http://schemas.microsoft.com/office/drawing/2016/5/11/chartex" xmlns:cx6="http://schemas.microsoft.com/office/drawing/2016/5/12/chartex" xmlns:cx7="http://schemas.microsoft.com/office/drawing/2016/5/13/chartex" xmlns:cx8="http://schemas.microsoft.com/office/drawing/2016/5/14/chartex" xmlns:mc="http://schemas.openxmlformats.org/markup-compatibility/2006" xmlns:aink="http://schemas.microsoft.com/office/drawing/2016/ink" xmlns:am3d="http://schemas.microsoft.com/office/drawing/2017/model3d" xmlns:o="urn:schemas-microsoft-com:office:office" xmlns:r="http://schemas.openxmlformats.org/officeDocument/2006/relationships" xmlns:m="http://schemas.openxmlformats.org/officeDocument/2006/math" xmlns:v="urn:schemas-microsoft-com:vml" xmlns:wp14="http://schemas.microsoft.com/office/word/2010/wordprocessingDrawing" xmlns:wp="http://schemas.openxmlformats.org/drawingml/2006/wordprocessingDrawing" xmlns:w10="urn:schemas-microsoft-com:office:word" xmlns:w="http://schemas.openxmlformats.org/wordprocessingml/2006/main" xmlns:w14="http://schemas.microsoft.com/office/word/2010/wordml" xmlns:w15="http://schemas.microsoft.com/office/word/2012/wordml" xmlns:w16cid="http://schemas.microsoft.com/office/word/2016/wordml/cid" xmlns:w16se="http://schemas.microsoft.com/office/word/2015/wordml/symex" xmlns:wpg="http://schemas.microsoft.com/office/word/2010/wordprocessingGroup" xmlns:wpi="http://schemas.microsoft.com/office/word/2010/wordprocessingInk" xmlns:wne="http://schemas.microsoft.com/office/word/2006/wordml" xmlns:wps="http://schemas.microsoft.com/office/word/2010/wordprocessingShape" mc:Ignorable="w14 w15 w16se w16cid wp14">
+  <w:p>
+    <w:pPr>
+      <w:pStyle w:val="Header"/>
+    </w:pPr>
+  </w:p>
+</w:hdr>
+</file>
+
+<file path=word/header2.xml><?xml version="1.0" encoding="utf-8"?>
+<w:hdr xmlns:wpc="http://schemas.microsoft.com/office/word/2010/wordprocessingCanvas" xmlns:cx="http://schemas.microsoft.com/office/drawing/2014/chartex" xmlns:cx1="http://schemas.microsoft.com/office/drawing/2015/9/8/chartex" xmlns:cx2="http://schemas.microsoft.com/office/drawing/2015/10/21/chartex" xmlns:cx3="http://schemas.microsoft.com/office/drawing/2016/5/9/chartex" xmlns:cx4="http://schemas.microsoft.com/office/drawing/2016/5/10/chartex" xmlns:cx5="http://schemas.microsoft.com/office/drawing/2016/5/11/chartex" xmlns:cx6="http://schemas.microsoft.com/office/drawing/2016/5/12/chartex" xmlns:cx7="http://schemas.microsoft.com/office/drawing/2016/5/13/chartex" xmlns:cx8="http://schemas.microsoft.com/office/drawing/2016/5/14/chartex" xmlns:mc="http://schemas.openxmlformats.org/markup-compatibility/2006" xmlns:aink="http://schemas.microsoft.com/office/drawing/2016/ink" xmlns:am3d="http://schemas.microsoft.com/office/drawing/2017/model3d" xmlns:o="urn:schemas-microsoft-com:office:office" xmlns:r="http://schemas.openxmlformats.org/officeDocument/2006/relationships" xmlns:m="http://schemas.openxmlformats.org/officeDocument/2006/math" xmlns:v="urn:schemas-microsoft-com:vml" xmlns:wp14="http://schemas.microsoft.com/office/word/2010/wordprocessingDrawing" xmlns:wp="http://schemas.openxmlformats.org/drawingml/2006/wordprocessingDrawing" xmlns:w10="urn:schemas-microsoft-com:office:word" xmlns:w="http://schemas.openxmlformats.org/wordprocessingml/2006/main" xmlns:w14="http://schemas.microsoft.com/office/word/2010/wordml" xmlns:w15="http://schemas.microsoft.com/office/word/2012/wordml" xmlns:w16cid="http://schemas.microsoft.com/office/word/2016/wordml/cid" xmlns:w16se="http://schemas.microsoft.com/office/word/2015/wordml/symex" xmlns:wpg="http://schemas.microsoft.com/office/word/2010/wordprocessingGroup" xmlns:wpi="http://schemas.microsoft.com/office/word/2010/wordprocessingInk" xmlns:wne="http://schemas.microsoft.com/office/word/2006/wordml" xmlns:wps="http://schemas.microsoft.com/office/word/2010/wordprocessingShape" mc:Ignorable="w14 w15 w16se w16cid wp14">
+  <w:p>
+    <w:pPr>
+      <w:pStyle w:val="Header"/>
+    </w:pPr>
+  </w:p>
+</w:hdr>
+</file>
+
+<file path=word/header3.xml><?xml version="1.0" encoding="utf-8"?>
+<w:hdr xmlns:wpc="http://schemas.microsoft.com/office/word/2010/wordprocessingCanvas" xmlns:cx="http://schemas.microsoft.com/office/drawing/2014/chartex" xmlns:cx1="http://schemas.microsoft.com/office/drawing/2015/9/8/chartex" xmlns:cx2="http://schemas.microsoft.com/office/drawing/2015/10/21/chartex" xmlns:cx3="http://schemas.microsoft.com/office/drawing/2016/5/9/chartex" xmlns:cx4="http://schemas.microsoft.com/office/drawing/2016/5/10/chartex" xmlns:cx5="http://schemas.microsoft.com/office/drawing/2016/5/11/chartex" xmlns:cx6="http://schemas.microsoft.com/office/drawing/2016/5/12/chartex" xmlns:cx7="http://schemas.microsoft.com/office/drawing/2016/5/13/chartex" xmlns:cx8="http://schemas.microsoft.com/office/drawing/2016/5/14/chartex" xmlns:mc="http://schemas.openxmlformats.org/markup-compatibility/2006" xmlns:aink="http://schemas.microsoft.com/office/drawing/2016/ink" xmlns:am3d="http://schemas.microsoft.com/office/drawing/2017/model3d" xmlns:o="urn:schemas-microsoft-com:office:office" xmlns:r="http://schemas.openxmlformats.org/officeDocument/2006/relationships" xmlns:m="http://schemas.openxmlformats.org/officeDocument/2006/math" xmlns:v="urn:schemas-microsoft-com:vml" xmlns:wp14="http://schemas.microsoft.com/office/word/2010/wordprocessingDrawing" xmlns:wp="http://schemas.openxmlformats.org/drawingml/2006/wordprocessingDrawing" xmlns:w10="urn:schemas-microsoft-com:office:word" xmlns:w="http://schemas.openxmlformats.org/wordprocessingml/2006/main" xmlns:w14="http://schemas.microsoft.com/office/word/2010/wordml" xmlns:w15="http://schemas.microsoft.com/office/word/2012/wordml" xmlns:w16cid="http://schemas.microsoft.com/office/word/2016/wordml/cid" xmlns:w16se="http://schemas.microsoft.com/office/word/2015/wordml/symex" xmlns:wpg="http://schemas.microsoft.com/office/word/2010/wordprocessingGroup" xmlns:wpi="http://schemas.microsoft.com/office/word/2010/wordprocessingInk" xmlns:wne="http://schemas.microsoft.com/office/word/2006/wordml" xmlns:wps="http://schemas.microsoft.com/office/word/2010/wordprocessingShape" mc:Ignorable="w14 w15 w16se w16cid wp14">
   <w:sdt>
     <w:sdtPr>
       <w:rPr>
@@ -6190,7 +6320,7 @@
             <w:caps/>
             <w:sz w:val="36"/>
           </w:rPr>
-          <w:t>Company name</w:t>
+          <w:t>Forno cultura</w:t>
         </w:r>
       </w:p>
     </w:sdtContent>
@@ -6203,7 +6333,7 @@
 </w:hdr>
 </file>
 
-<file path=word/header2.xml><?xml version="1.0" encoding="utf-8"?>
+<file path=word/header4.xml><?xml version="1.0" encoding="utf-8"?>
 <w:hdr xmlns:wpc="http://schemas.microsoft.com/office/word/2010/wordprocessingCanvas" xmlns:cx="http://schemas.microsoft.com/office/drawing/2014/chartex" xmlns:cx1="http://schemas.microsoft.com/office/drawing/2015/9/8/chartex" xmlns:cx2="http://schemas.microsoft.com/office/drawing/2015/10/21/chartex" xmlns:cx3="http://schemas.microsoft.com/office/drawing/2016/5/9/chartex" xmlns:cx4="http://schemas.microsoft.com/office/drawing/2016/5/10/chartex" xmlns:cx5="http://schemas.microsoft.com/office/drawing/2016/5/11/chartex" xmlns:cx6="http://schemas.microsoft.com/office/drawing/2016/5/12/chartex" xmlns:cx7="http://schemas.microsoft.com/office/drawing/2016/5/13/chartex" xmlns:cx8="http://schemas.microsoft.com/office/drawing/2016/5/14/chartex" xmlns:mc="http://schemas.openxmlformats.org/markup-compatibility/2006" xmlns:aink="http://schemas.microsoft.com/office/drawing/2016/ink" xmlns:am3d="http://schemas.microsoft.com/office/drawing/2017/model3d" xmlns:o="urn:schemas-microsoft-com:office:office" xmlns:r="http://schemas.openxmlformats.org/officeDocument/2006/relationships" xmlns:m="http://schemas.openxmlformats.org/officeDocument/2006/math" xmlns:v="urn:schemas-microsoft-com:vml" xmlns:wp14="http://schemas.microsoft.com/office/word/2010/wordprocessingDrawing" xmlns:wp="http://schemas.openxmlformats.org/drawingml/2006/wordprocessingDrawing" xmlns:w10="urn:schemas-microsoft-com:office:word" xmlns:w="http://schemas.openxmlformats.org/wordprocessingml/2006/main" xmlns:w14="http://schemas.microsoft.com/office/word/2010/wordml" xmlns:w15="http://schemas.microsoft.com/office/word/2012/wordml" xmlns:w16cid="http://schemas.microsoft.com/office/word/2016/wordml/cid" xmlns:w16se="http://schemas.microsoft.com/office/word/2015/wordml/symex" xmlns:wpg="http://schemas.microsoft.com/office/word/2010/wordprocessingGroup" xmlns:wpi="http://schemas.microsoft.com/office/word/2010/wordprocessingInk" xmlns:wne="http://schemas.microsoft.com/office/word/2006/wordml" xmlns:wps="http://schemas.microsoft.com/office/word/2010/wordprocessingShape" mc:Ignorable="w14 w15 w16se w16cid wp14">
   <w:p>
     <w:pPr>
@@ -6242,8 +6372,10 @@
         <w:rFonts w:ascii="Arial" w:hAnsi="Arial" w:cs="Arial"/>
         <w:lang w:val="en-GB"/>
       </w:rPr>
-      <w:t>Version 0.1</w:t>
+      <w:t>Version 0.2</w:t>
     </w:r>
+    <w:bookmarkStart w:id="18" w:name="_GoBack"/>
+    <w:bookmarkEnd w:id="18"/>
   </w:p>
   <w:p>
     <w:pPr>
@@ -6344,6 +6476,208 @@
 <file path=word/numbering.xml><?xml version="1.0" encoding="utf-8"?>
 <w:numbering xmlns:wpc="http://schemas.microsoft.com/office/word/2010/wordprocessingCanvas" xmlns:cx="http://schemas.microsoft.com/office/drawing/2014/chartex" xmlns:cx1="http://schemas.microsoft.com/office/drawing/2015/9/8/chartex" xmlns:cx2="http://schemas.microsoft.com/office/drawing/2015/10/21/chartex" xmlns:cx3="http://schemas.microsoft.com/office/drawing/2016/5/9/chartex" xmlns:cx4="http://schemas.microsoft.com/office/drawing/2016/5/10/chartex" xmlns:cx5="http://schemas.microsoft.com/office/drawing/2016/5/11/chartex" xmlns:cx6="http://schemas.microsoft.com/office/drawing/2016/5/12/chartex" xmlns:cx7="http://schemas.microsoft.com/office/drawing/2016/5/13/chartex" xmlns:cx8="http://schemas.microsoft.com/office/drawing/2016/5/14/chartex" xmlns:mc="http://schemas.openxmlformats.org/markup-compatibility/2006" xmlns:aink="http://schemas.microsoft.com/office/drawing/2016/ink" xmlns:am3d="http://schemas.microsoft.com/office/drawing/2017/model3d" xmlns:o="urn:schemas-microsoft-com:office:office" xmlns:r="http://schemas.openxmlformats.org/officeDocument/2006/relationships" xmlns:m="http://schemas.openxmlformats.org/officeDocument/2006/math" xmlns:v="urn:schemas-microsoft-com:vml" xmlns:wp14="http://schemas.microsoft.com/office/word/2010/wordprocessingDrawing" xmlns:wp="http://schemas.openxmlformats.org/drawingml/2006/wordprocessingDrawing" xmlns:w10="urn:schemas-microsoft-com:office:word" xmlns:w="http://schemas.openxmlformats.org/wordprocessingml/2006/main" xmlns:w14="http://schemas.microsoft.com/office/word/2010/wordml" xmlns:w15="http://schemas.microsoft.com/office/word/2012/wordml" xmlns:w16cid="http://schemas.microsoft.com/office/word/2016/wordml/cid" xmlns:w16se="http://schemas.microsoft.com/office/word/2015/wordml/symex" xmlns:wpg="http://schemas.microsoft.com/office/word/2010/wordprocessingGroup" xmlns:wpi="http://schemas.microsoft.com/office/word/2010/wordprocessingInk" xmlns:wne="http://schemas.microsoft.com/office/word/2006/wordml" xmlns:wps="http://schemas.microsoft.com/office/word/2010/wordprocessingShape" mc:Ignorable="w14 w15 w16se w16cid wp14">
   <w:abstractNum w:abstractNumId="0" w15:restartNumberingAfterBreak="0">
+    <w:nsid w:val="2D7C1E22"/>
+    <w:multiLevelType w:val="hybridMultilevel"/>
+    <w:tmpl w:val="C0620C8E"/>
+    <w:lvl w:ilvl="0" w:tplc="7BEA533C">
+      <w:start w:val="1"/>
+      <w:numFmt w:val="decimal"/>
+      <w:lvlText w:val="%1."/>
+      <w:lvlJc w:val="left"/>
+      <w:pPr>
+        <w:ind w:left="1080" w:hanging="360"/>
+      </w:pPr>
+      <w:rPr>
+        <w:rFonts w:hint="default"/>
+      </w:rPr>
+    </w:lvl>
+    <w:lvl w:ilvl="1" w:tplc="10090019" w:tentative="1">
+      <w:start w:val="1"/>
+      <w:numFmt w:val="lowerLetter"/>
+      <w:lvlText w:val="%2."/>
+      <w:lvlJc w:val="left"/>
+      <w:pPr>
+        <w:ind w:left="1800" w:hanging="360"/>
+      </w:pPr>
+    </w:lvl>
+    <w:lvl w:ilvl="2" w:tplc="1009001B" w:tentative="1">
+      <w:start w:val="1"/>
+      <w:numFmt w:val="lowerRoman"/>
+      <w:lvlText w:val="%3."/>
+      <w:lvlJc w:val="right"/>
+      <w:pPr>
+        <w:ind w:left="2520" w:hanging="180"/>
+      </w:pPr>
+    </w:lvl>
+    <w:lvl w:ilvl="3" w:tplc="1009000F" w:tentative="1">
+      <w:start w:val="1"/>
+      <w:numFmt w:val="decimal"/>
+      <w:lvlText w:val="%4."/>
+      <w:lvlJc w:val="left"/>
+      <w:pPr>
+        <w:ind w:left="3240" w:hanging="360"/>
+      </w:pPr>
+    </w:lvl>
+    <w:lvl w:ilvl="4" w:tplc="10090019" w:tentative="1">
+      <w:start w:val="1"/>
+      <w:numFmt w:val="lowerLetter"/>
+      <w:lvlText w:val="%5."/>
+      <w:lvlJc w:val="left"/>
+      <w:pPr>
+        <w:ind w:left="3960" w:hanging="360"/>
+      </w:pPr>
+    </w:lvl>
+    <w:lvl w:ilvl="5" w:tplc="1009001B" w:tentative="1">
+      <w:start w:val="1"/>
+      <w:numFmt w:val="lowerRoman"/>
+      <w:lvlText w:val="%6."/>
+      <w:lvlJc w:val="right"/>
+      <w:pPr>
+        <w:ind w:left="4680" w:hanging="180"/>
+      </w:pPr>
+    </w:lvl>
+    <w:lvl w:ilvl="6" w:tplc="1009000F" w:tentative="1">
+      <w:start w:val="1"/>
+      <w:numFmt w:val="decimal"/>
+      <w:lvlText w:val="%7."/>
+      <w:lvlJc w:val="left"/>
+      <w:pPr>
+        <w:ind w:left="5400" w:hanging="360"/>
+      </w:pPr>
+    </w:lvl>
+    <w:lvl w:ilvl="7" w:tplc="10090019" w:tentative="1">
+      <w:start w:val="1"/>
+      <w:numFmt w:val="lowerLetter"/>
+      <w:lvlText w:val="%8."/>
+      <w:lvlJc w:val="left"/>
+      <w:pPr>
+        <w:ind w:left="6120" w:hanging="360"/>
+      </w:pPr>
+    </w:lvl>
+    <w:lvl w:ilvl="8" w:tplc="1009001B" w:tentative="1">
+      <w:start w:val="1"/>
+      <w:numFmt w:val="lowerRoman"/>
+      <w:lvlText w:val="%9."/>
+      <w:lvlJc w:val="right"/>
+      <w:pPr>
+        <w:ind w:left="6840" w:hanging="180"/>
+      </w:pPr>
+    </w:lvl>
+  </w:abstractNum>
+  <w:abstractNum w:abstractNumId="1" w15:restartNumberingAfterBreak="0">
+    <w:nsid w:val="46172E01"/>
+    <w:multiLevelType w:val="hybridMultilevel"/>
+    <w:tmpl w:val="A6CEC18C"/>
+    <w:lvl w:ilvl="0" w:tplc="4B86BC4E">
+      <w:start w:val="2017"/>
+      <w:numFmt w:val="bullet"/>
+      <w:lvlText w:val="-"/>
+      <w:lvlJc w:val="left"/>
+      <w:pPr>
+        <w:ind w:left="720" w:hanging="360"/>
+      </w:pPr>
+      <w:rPr>
+        <w:rFonts w:ascii="Arial" w:eastAsiaTheme="minorEastAsia" w:hAnsi="Arial" w:cs="Arial" w:hint="default"/>
+      </w:rPr>
+    </w:lvl>
+    <w:lvl w:ilvl="1" w:tplc="10090003" w:tentative="1">
+      <w:start w:val="1"/>
+      <w:numFmt w:val="bullet"/>
+      <w:lvlText w:val="o"/>
+      <w:lvlJc w:val="left"/>
+      <w:pPr>
+        <w:ind w:left="1440" w:hanging="360"/>
+      </w:pPr>
+      <w:rPr>
+        <w:rFonts w:ascii="Courier New" w:hAnsi="Courier New" w:cs="Courier New" w:hint="default"/>
+      </w:rPr>
+    </w:lvl>
+    <w:lvl w:ilvl="2" w:tplc="10090005" w:tentative="1">
+      <w:start w:val="1"/>
+      <w:numFmt w:val="bullet"/>
+      <w:lvlText w:val=""/>
+      <w:lvlJc w:val="left"/>
+      <w:pPr>
+        <w:ind w:left="2160" w:hanging="360"/>
+      </w:pPr>
+      <w:rPr>
+        <w:rFonts w:ascii="Wingdings" w:hAnsi="Wingdings" w:hint="default"/>
+      </w:rPr>
+    </w:lvl>
+    <w:lvl w:ilvl="3" w:tplc="10090001" w:tentative="1">
+      <w:start w:val="1"/>
+      <w:numFmt w:val="bullet"/>
+      <w:lvlText w:val=""/>
+      <w:lvlJc w:val="left"/>
+      <w:pPr>
+        <w:ind w:left="2880" w:hanging="360"/>
+      </w:pPr>
+      <w:rPr>
+        <w:rFonts w:ascii="Symbol" w:hAnsi="Symbol" w:hint="default"/>
+      </w:rPr>
+    </w:lvl>
+    <w:lvl w:ilvl="4" w:tplc="10090003" w:tentative="1">
+      <w:start w:val="1"/>
+      <w:numFmt w:val="bullet"/>
+      <w:lvlText w:val="o"/>
+      <w:lvlJc w:val="left"/>
+      <w:pPr>
+        <w:ind w:left="3600" w:hanging="360"/>
+      </w:pPr>
+      <w:rPr>
+        <w:rFonts w:ascii="Courier New" w:hAnsi="Courier New" w:cs="Courier New" w:hint="default"/>
+      </w:rPr>
+    </w:lvl>
+    <w:lvl w:ilvl="5" w:tplc="10090005" w:tentative="1">
+      <w:start w:val="1"/>
+      <w:numFmt w:val="bullet"/>
+      <w:lvlText w:val=""/>
+      <w:lvlJc w:val="left"/>
+      <w:pPr>
+        <w:ind w:left="4320" w:hanging="360"/>
+      </w:pPr>
+      <w:rPr>
+        <w:rFonts w:ascii="Wingdings" w:hAnsi="Wingdings" w:hint="default"/>
+      </w:rPr>
+    </w:lvl>
+    <w:lvl w:ilvl="6" w:tplc="10090001" w:tentative="1">
+      <w:start w:val="1"/>
+      <w:numFmt w:val="bullet"/>
+      <w:lvlText w:val=""/>
+      <w:lvlJc w:val="left"/>
+      <w:pPr>
+        <w:ind w:left="5040" w:hanging="360"/>
+      </w:pPr>
+      <w:rPr>
+        <w:rFonts w:ascii="Symbol" w:hAnsi="Symbol" w:hint="default"/>
+      </w:rPr>
+    </w:lvl>
+    <w:lvl w:ilvl="7" w:tplc="10090003" w:tentative="1">
+      <w:start w:val="1"/>
+      <w:numFmt w:val="bullet"/>
+      <w:lvlText w:val="o"/>
+      <w:lvlJc w:val="left"/>
+      <w:pPr>
+        <w:ind w:left="5760" w:hanging="360"/>
+      </w:pPr>
+      <w:rPr>
+        <w:rFonts w:ascii="Courier New" w:hAnsi="Courier New" w:cs="Courier New" w:hint="default"/>
+      </w:rPr>
+    </w:lvl>
+    <w:lvl w:ilvl="8" w:tplc="10090005" w:tentative="1">
+      <w:start w:val="1"/>
+      <w:numFmt w:val="bullet"/>
+      <w:lvlText w:val=""/>
+      <w:lvlJc w:val="left"/>
+      <w:pPr>
+        <w:ind w:left="6480" w:hanging="360"/>
+      </w:pPr>
+      <w:rPr>
+        <w:rFonts w:ascii="Wingdings" w:hAnsi="Wingdings" w:hint="default"/>
+      </w:rPr>
+    </w:lvl>
+  </w:abstractNum>
+  <w:abstractNum w:abstractNumId="2" w15:restartNumberingAfterBreak="0">
     <w:nsid w:val="6C541D91"/>
     <w:multiLevelType w:val="multilevel"/>
     <w:tmpl w:val="10090025"/>
@@ -6438,7 +6772,7 @@
       </w:pPr>
     </w:lvl>
   </w:abstractNum>
-  <w:abstractNum w:abstractNumId="1" w15:restartNumberingAfterBreak="0">
+  <w:abstractNum w:abstractNumId="3" w15:restartNumberingAfterBreak="0">
     <w:nsid w:val="78EC4F80"/>
     <w:multiLevelType w:val="hybridMultilevel"/>
     <w:tmpl w:val="363AB5C0"/>
@@ -6552,10 +6886,16 @@
     </w:lvl>
   </w:abstractNum>
   <w:num w:numId="1">
-    <w:abstractNumId w:val="0"/>
+    <w:abstractNumId w:val="2"/>
   </w:num>
   <w:num w:numId="2">
+    <w:abstractNumId w:val="3"/>
+  </w:num>
+  <w:num w:numId="3">
     <w:abstractNumId w:val="1"/>
+  </w:num>
+  <w:num w:numId="4">
+    <w:abstractNumId w:val="0"/>
   </w:num>
 </w:numbering>
 </file>
@@ -7719,6 +8059,17 @@
       <w:szCs w:val="18"/>
     </w:rPr>
   </w:style>
+  <w:style w:type="paragraph" w:styleId="ListParagraph">
+    <w:name w:val="List Paragraph"/>
+    <w:basedOn w:val="Normal"/>
+    <w:uiPriority w:val="34"/>
+    <w:qFormat/>
+    <w:rsid w:val="001F2A5C"/>
+    <w:pPr>
+      <w:ind w:left="720"/>
+      <w:contextualSpacing/>
+    </w:pPr>
+  </w:style>
 </w:styles>
 </file>
 
@@ -8029,7 +8380,7 @@
 </file>
 
 <file path=customXml/itemProps2.xml><?xml version="1.0" encoding="utf-8"?>
-<ds:datastoreItem xmlns:ds="http://schemas.openxmlformats.org/officeDocument/2006/customXml" ds:itemID="{22836685-4900-4777-9FA0-BE21C313A29A}">
+<ds:datastoreItem xmlns:ds="http://schemas.openxmlformats.org/officeDocument/2006/customXml" ds:itemID="{C0041E19-3B6B-4829-B2CD-0E29697712AB}">
   <ds:schemaRefs>
     <ds:schemaRef ds:uri="http://schemas.openxmlformats.org/officeDocument/2006/bibliography"/>
   </ds:schemaRefs>

</xml_diff>